<commit_message>
Added repseq generation script. Updated 16S workflow to included sample name changes. Updated README to reflect these changes.
</commit_message>
<xml_diff>
--- a/Scripts+Workflows/Sequence_analysis/16S_deblurred_table_mothur_workflow.docx
+++ b/Scripts+Workflows/Sequence_analysis/16S_deblurred_table_mothur_workflow.docx
@@ -5197,13 +5197,446 @@
         <w:keepLines/>
         <w:contextualSpacing/>
         <w:rPr>
-          <w:rFonts w:cs="Times New Roman"/>
+          <w:rFonts w:ascii="Times New Roman" w:hAnsi="Times New Roman" w:cs="Times New Roman"/>
+          <w:b/>
+          <w:sz w:val="24"/>
+          <w:szCs w:val="24"/>
+        </w:rPr>
+      </w:pPr>
+      <w:r>
+        <w:rPr>
+          <w:rFonts w:ascii="Times New Roman" w:hAnsi="Times New Roman" w:cs="Times New Roman"/>
+          <w:b/>
+          <w:sz w:val="24"/>
+          <w:szCs w:val="24"/>
+        </w:rPr>
+        <w:t>Post-modification</w:t>
+      </w:r>
+    </w:p>
+    <w:p>
+      <w:pPr>
+        <w:keepLines/>
+        <w:contextualSpacing/>
+        <w:rPr>
+          <w:rFonts w:ascii="Times New Roman" w:hAnsi="Times New Roman" w:cs="Times New Roman"/>
+          <w:sz w:val="24"/>
+          <w:szCs w:val="24"/>
+        </w:rPr>
+      </w:pPr>
+    </w:p>
+    <w:p>
+      <w:pPr>
+        <w:keepLines/>
+        <w:contextualSpacing/>
+        <w:rPr>
+          <w:rFonts w:ascii="Times New Roman" w:hAnsi="Times New Roman" w:cs="Times New Roman"/>
+          <w:sz w:val="24"/>
+          <w:szCs w:val="24"/>
+        </w:rPr>
+      </w:pPr>
+      <w:r>
+        <w:rPr>
+          <w:rFonts w:ascii="Times New Roman" w:hAnsi="Times New Roman" w:cs="Times New Roman"/>
+          <w:sz w:val="24"/>
+          <w:szCs w:val="24"/>
+        </w:rPr>
+        <w:t xml:space="preserve">Using the package </w:t>
+      </w:r>
+      <w:proofErr w:type="spellStart"/>
+      <w:r>
+        <w:rPr>
+          <w:rFonts w:ascii="Times New Roman" w:hAnsi="Times New Roman" w:cs="Times New Roman"/>
+          <w:sz w:val="24"/>
+          <w:szCs w:val="24"/>
+        </w:rPr>
+        <w:t>OTUtable</w:t>
+      </w:r>
+      <w:proofErr w:type="spellEnd"/>
+      <w:r>
+        <w:rPr>
+          <w:rFonts w:ascii="Times New Roman" w:hAnsi="Times New Roman" w:cs="Times New Roman"/>
+          <w:sz w:val="24"/>
+          <w:szCs w:val="24"/>
+        </w:rPr>
+        <w:t xml:space="preserve">, the .shared file was processed using </w:t>
+      </w:r>
+      <w:proofErr w:type="spellStart"/>
+      <w:r>
+        <w:rPr>
+          <w:rFonts w:ascii="Times New Roman" w:hAnsi="Times New Roman" w:cs="Times New Roman"/>
+          <w:sz w:val="24"/>
+          <w:szCs w:val="24"/>
+        </w:rPr>
+        <w:t>clean_</w:t>
+      </w:r>
+      <w:proofErr w:type="gramStart"/>
+      <w:r>
+        <w:rPr>
+          <w:rFonts w:ascii="Times New Roman" w:hAnsi="Times New Roman" w:cs="Times New Roman"/>
+          <w:sz w:val="24"/>
+          <w:szCs w:val="24"/>
+        </w:rPr>
+        <w:t>shared</w:t>
+      </w:r>
+      <w:proofErr w:type="spellEnd"/>
+      <w:r>
+        <w:rPr>
+          <w:rFonts w:ascii="Times New Roman" w:hAnsi="Times New Roman" w:cs="Times New Roman"/>
+          <w:sz w:val="24"/>
+          <w:szCs w:val="24"/>
+        </w:rPr>
+        <w:t>(</w:t>
+      </w:r>
+      <w:proofErr w:type="gramEnd"/>
+      <w:r>
+        <w:rPr>
+          <w:rFonts w:ascii="Times New Roman" w:hAnsi="Times New Roman" w:cs="Times New Roman"/>
+          <w:sz w:val="24"/>
+          <w:szCs w:val="24"/>
+        </w:rPr>
+        <w:t xml:space="preserve">); this function transposes the table and removes the “label = 0.02” column. The .taxonomy file was processed using </w:t>
+      </w:r>
+      <w:proofErr w:type="spellStart"/>
+      <w:r>
+        <w:rPr>
+          <w:rFonts w:ascii="Times New Roman" w:hAnsi="Times New Roman" w:cs="Times New Roman"/>
+          <w:sz w:val="24"/>
+          <w:szCs w:val="24"/>
+        </w:rPr>
+        <w:t>clean_</w:t>
+      </w:r>
+      <w:proofErr w:type="gramStart"/>
+      <w:r>
+        <w:rPr>
+          <w:rFonts w:ascii="Times New Roman" w:hAnsi="Times New Roman" w:cs="Times New Roman"/>
+          <w:sz w:val="24"/>
+          <w:szCs w:val="24"/>
+        </w:rPr>
+        <w:t>taxonomy</w:t>
+      </w:r>
+      <w:proofErr w:type="spellEnd"/>
+      <w:r>
+        <w:rPr>
+          <w:rFonts w:ascii="Times New Roman" w:hAnsi="Times New Roman" w:cs="Times New Roman"/>
+          <w:sz w:val="24"/>
+          <w:szCs w:val="24"/>
+        </w:rPr>
+        <w:t>(</w:t>
+      </w:r>
+      <w:proofErr w:type="gramEnd"/>
+      <w:r>
+        <w:rPr>
+          <w:rFonts w:ascii="Times New Roman" w:hAnsi="Times New Roman" w:cs="Times New Roman"/>
+          <w:sz w:val="24"/>
+          <w:szCs w:val="24"/>
+        </w:rPr>
+        <w:t xml:space="preserve">); This removed OTUs that did not survive subsampling and removed the “Group” column. The taxonomy file was further processed by </w:t>
+      </w:r>
+      <w:proofErr w:type="spellStart"/>
+      <w:r>
+        <w:rPr>
+          <w:rFonts w:ascii="Times New Roman" w:hAnsi="Times New Roman" w:cs="Times New Roman"/>
+          <w:sz w:val="24"/>
+          <w:szCs w:val="24"/>
+        </w:rPr>
+        <w:t>expand_</w:t>
+      </w:r>
+      <w:proofErr w:type="gramStart"/>
+      <w:r>
+        <w:rPr>
+          <w:rFonts w:ascii="Times New Roman" w:hAnsi="Times New Roman" w:cs="Times New Roman"/>
+          <w:sz w:val="24"/>
+          <w:szCs w:val="24"/>
+        </w:rPr>
+        <w:t>taxonomy</w:t>
+      </w:r>
+      <w:proofErr w:type="spellEnd"/>
+      <w:r>
+        <w:rPr>
+          <w:rFonts w:ascii="Times New Roman" w:hAnsi="Times New Roman" w:cs="Times New Roman"/>
+          <w:sz w:val="24"/>
+          <w:szCs w:val="24"/>
+        </w:rPr>
+        <w:t>(</w:t>
+      </w:r>
+      <w:proofErr w:type="gramEnd"/>
+      <w:r>
+        <w:rPr>
+          <w:rFonts w:ascii="Times New Roman" w:hAnsi="Times New Roman" w:cs="Times New Roman"/>
+          <w:sz w:val="24"/>
+          <w:szCs w:val="24"/>
+        </w:rPr>
+        <w:t>), which makes each taxonomic level a separate column. A file of representative sequences was generate</w:t>
+      </w:r>
+      <w:r>
+        <w:rPr>
+          <w:rFonts w:ascii="Times New Roman" w:hAnsi="Times New Roman" w:cs="Times New Roman"/>
+          <w:sz w:val="24"/>
+          <w:szCs w:val="24"/>
+        </w:rPr>
+        <w:t xml:space="preserve">d using the script </w:t>
+      </w:r>
+      <w:proofErr w:type="spellStart"/>
+      <w:r>
+        <w:rPr>
+          <w:rFonts w:ascii="Times New Roman" w:hAnsi="Times New Roman" w:cs="Times New Roman"/>
+          <w:sz w:val="24"/>
+          <w:szCs w:val="24"/>
+        </w:rPr>
+        <w:t>bog</w:t>
+      </w:r>
+      <w:r>
+        <w:rPr>
+          <w:rFonts w:ascii="Times New Roman" w:hAnsi="Times New Roman" w:cs="Times New Roman"/>
+          <w:sz w:val="24"/>
+          <w:szCs w:val="24"/>
+        </w:rPr>
+        <w:t>_repseq_generation.R</w:t>
+      </w:r>
+      <w:proofErr w:type="spellEnd"/>
+      <w:r>
+        <w:rPr>
+          <w:rFonts w:ascii="Times New Roman" w:hAnsi="Times New Roman" w:cs="Times New Roman"/>
+          <w:sz w:val="24"/>
+          <w:szCs w:val="24"/>
+        </w:rPr>
+        <w:t xml:space="preserve">, which randomly chose a single sequence from each OTU as the representative sequence. (No representative sequence file was originally generated due to the lack of names/groups files in the </w:t>
+      </w:r>
+      <w:proofErr w:type="spellStart"/>
+      <w:r>
+        <w:rPr>
+          <w:rFonts w:ascii="Times New Roman" w:hAnsi="Times New Roman" w:cs="Times New Roman"/>
+          <w:sz w:val="24"/>
+          <w:szCs w:val="24"/>
+        </w:rPr>
+        <w:t>mothur</w:t>
+      </w:r>
+      <w:proofErr w:type="spellEnd"/>
+      <w:r>
+        <w:rPr>
+          <w:rFonts w:ascii="Times New Roman" w:hAnsi="Times New Roman" w:cs="Times New Roman"/>
+          <w:sz w:val="24"/>
+          <w:szCs w:val="24"/>
+        </w:rPr>
+        <w:t xml:space="preserve"> workflow).</w:t>
+      </w:r>
+    </w:p>
+    <w:p>
+      <w:pPr>
+        <w:keepLines/>
+        <w:contextualSpacing/>
+        <w:rPr>
+          <w:rFonts w:ascii="Times New Roman" w:hAnsi="Times New Roman" w:cs="Times New Roman"/>
           <w:sz w:val="24"/>
           <w:szCs w:val="24"/>
         </w:rPr>
       </w:pPr>
       <w:bookmarkStart w:id="0" w:name="_GoBack"/>
       <w:bookmarkEnd w:id="0"/>
+    </w:p>
+    <w:p>
+      <w:pPr>
+        <w:keepLines/>
+        <w:contextualSpacing/>
+        <w:rPr>
+          <w:rFonts w:ascii="Times New Roman" w:hAnsi="Times New Roman" w:cs="Times New Roman"/>
+          <w:sz w:val="24"/>
+          <w:szCs w:val="24"/>
+        </w:rPr>
+      </w:pPr>
+      <w:r>
+        <w:rPr>
+          <w:rFonts w:ascii="Times New Roman" w:hAnsi="Times New Roman" w:cs="Times New Roman"/>
+          <w:sz w:val="24"/>
+          <w:szCs w:val="24"/>
+        </w:rPr>
+        <w:t>Sample names were modified from those found on MG-RAST in the following manner:</w:t>
+      </w:r>
+    </w:p>
+    <w:p>
+      <w:pPr>
+        <w:pStyle w:val="ListParagraph"/>
+        <w:keepLines/>
+        <w:numPr>
+          <w:ilvl w:val="0"/>
+          <w:numId w:val="2"/>
+        </w:numPr>
+        <w:rPr>
+          <w:rFonts w:ascii="Times New Roman" w:hAnsi="Times New Roman" w:cs="Times New Roman"/>
+          <w:sz w:val="24"/>
+          <w:szCs w:val="24"/>
+        </w:rPr>
+      </w:pPr>
+      <w:r>
+        <w:rPr>
+          <w:rFonts w:ascii="Times New Roman" w:hAnsi="Times New Roman" w:cs="Times New Roman"/>
+          <w:sz w:val="24"/>
+          <w:szCs w:val="24"/>
+        </w:rPr>
+        <w:lastRenderedPageBreak/>
+        <w:t>Only the first portion before the period, consisting of “lake abbreviation”, “layer abbreviation”, and “sampling date” was retained. The portion after the first period (“McMahon.Pool.3.and.1percentPhiX.110…”) was removed.</w:t>
+      </w:r>
+    </w:p>
+    <w:p>
+      <w:pPr>
+        <w:pStyle w:val="ListParagraph"/>
+        <w:keepLines/>
+        <w:numPr>
+          <w:ilvl w:val="0"/>
+          <w:numId w:val="2"/>
+        </w:numPr>
+        <w:rPr>
+          <w:rFonts w:ascii="Times New Roman" w:hAnsi="Times New Roman" w:cs="Times New Roman"/>
+          <w:sz w:val="24"/>
+          <w:szCs w:val="24"/>
+        </w:rPr>
+      </w:pPr>
+      <w:r>
+        <w:rPr>
+          <w:rFonts w:ascii="Times New Roman" w:hAnsi="Times New Roman" w:cs="Times New Roman"/>
+          <w:sz w:val="24"/>
+          <w:szCs w:val="24"/>
+        </w:rPr>
+        <w:t>Months were converted to three-letter, all-capitalized abbreviations (ex. June -&gt; JUN)</w:t>
+      </w:r>
+    </w:p>
+    <w:p>
+      <w:pPr>
+        <w:pStyle w:val="ListParagraph"/>
+        <w:keepLines/>
+        <w:numPr>
+          <w:ilvl w:val="0"/>
+          <w:numId w:val="2"/>
+        </w:numPr>
+        <w:rPr>
+          <w:rFonts w:ascii="Times New Roman" w:hAnsi="Times New Roman" w:cs="Times New Roman"/>
+          <w:sz w:val="24"/>
+          <w:szCs w:val="24"/>
+        </w:rPr>
+      </w:pPr>
+      <w:r>
+        <w:rPr>
+          <w:rFonts w:ascii="Times New Roman" w:hAnsi="Times New Roman" w:cs="Times New Roman"/>
+          <w:sz w:val="24"/>
+          <w:szCs w:val="24"/>
+        </w:rPr>
+        <w:t>Three letter lake codes (NSB, WSB, and SSB) were shortened to two letters for consistency (NS, WS, and SS)</w:t>
+      </w:r>
+    </w:p>
+    <w:p>
+      <w:pPr>
+        <w:pStyle w:val="ListParagraph"/>
+        <w:keepLines/>
+        <w:numPr>
+          <w:ilvl w:val="0"/>
+          <w:numId w:val="2"/>
+        </w:numPr>
+        <w:rPr>
+          <w:rFonts w:ascii="Times New Roman" w:hAnsi="Times New Roman" w:cs="Times New Roman"/>
+          <w:sz w:val="24"/>
+          <w:szCs w:val="24"/>
+        </w:rPr>
+      </w:pPr>
+      <w:r>
+        <w:rPr>
+          <w:rFonts w:ascii="Times New Roman" w:hAnsi="Times New Roman" w:cs="Times New Roman"/>
+          <w:sz w:val="24"/>
+          <w:szCs w:val="24"/>
+        </w:rPr>
+        <w:t>Where no layer abbreviation is included, a “U” for unknown was added</w:t>
+      </w:r>
+    </w:p>
+    <w:p>
+      <w:pPr>
+        <w:pStyle w:val="ListParagraph"/>
+        <w:keepLines/>
+        <w:numPr>
+          <w:ilvl w:val="0"/>
+          <w:numId w:val="2"/>
+        </w:numPr>
+        <w:rPr>
+          <w:rFonts w:ascii="Times New Roman" w:hAnsi="Times New Roman" w:cs="Times New Roman"/>
+          <w:sz w:val="24"/>
+          <w:szCs w:val="24"/>
+        </w:rPr>
+      </w:pPr>
+      <w:r>
+        <w:rPr>
+          <w:rFonts w:ascii="Times New Roman" w:hAnsi="Times New Roman" w:cs="Times New Roman"/>
+          <w:sz w:val="24"/>
+          <w:szCs w:val="24"/>
+        </w:rPr>
+        <w:t>Duplicate sample names were designated with “R1” and “R2” at the end of the sample ID, indicating that they are replicate samples</w:t>
+      </w:r>
+    </w:p>
+    <w:p>
+      <w:pPr>
+        <w:pStyle w:val="ListParagraph"/>
+        <w:keepLines/>
+        <w:numPr>
+          <w:ilvl w:val="0"/>
+          <w:numId w:val="2"/>
+        </w:numPr>
+        <w:rPr>
+          <w:rFonts w:ascii="Times New Roman" w:hAnsi="Times New Roman" w:cs="Times New Roman"/>
+          <w:sz w:val="24"/>
+          <w:szCs w:val="24"/>
+        </w:rPr>
+      </w:pPr>
+      <w:r>
+        <w:rPr>
+          <w:rFonts w:ascii="Times New Roman" w:hAnsi="Times New Roman" w:cs="Times New Roman"/>
+          <w:sz w:val="24"/>
+          <w:szCs w:val="24"/>
+        </w:rPr>
+        <w:t>The order of “lake ID”, “layer ID”, and “date” was strictly enforced. In many cases, the layer ID was moved from the end of the string to the second position.</w:t>
+      </w:r>
+    </w:p>
+    <w:p>
+      <w:pPr>
+        <w:pStyle w:val="ListParagraph"/>
+        <w:keepLines/>
+        <w:numPr>
+          <w:ilvl w:val="0"/>
+          <w:numId w:val="2"/>
+        </w:numPr>
+        <w:rPr>
+          <w:rFonts w:ascii="Times New Roman" w:hAnsi="Times New Roman" w:cs="Times New Roman"/>
+          <w:sz w:val="24"/>
+          <w:szCs w:val="24"/>
+        </w:rPr>
+      </w:pPr>
+      <w:r>
+        <w:rPr>
+          <w:rFonts w:ascii="Times New Roman" w:hAnsi="Times New Roman" w:cs="Times New Roman"/>
+          <w:sz w:val="24"/>
+          <w:szCs w:val="24"/>
+        </w:rPr>
+        <w:t>Samples labeled as collected from North Sparkling Bog (NS) on June 31, 2008 were re-labeled as collected on July 01, 2008, based on written sampling records.</w:t>
+      </w:r>
+    </w:p>
+    <w:p>
+      <w:pPr>
+        <w:keepLines/>
+        <w:contextualSpacing/>
+        <w:rPr>
+          <w:rFonts w:ascii="Times New Roman" w:hAnsi="Times New Roman" w:cs="Times New Roman"/>
+          <w:sz w:val="24"/>
+          <w:szCs w:val="24"/>
+        </w:rPr>
+      </w:pPr>
+    </w:p>
+    <w:p>
+      <w:pPr>
+        <w:keepLines/>
+        <w:contextualSpacing/>
+        <w:rPr>
+          <w:rFonts w:cs="Times New Roman"/>
+          <w:b/>
+          <w:sz w:val="24"/>
+          <w:szCs w:val="24"/>
+        </w:rPr>
+      </w:pPr>
     </w:p>
     <w:sectPr>
       <w:pgSz w:w="12240" w:h="15840"/>
@@ -5330,8 +5763,123 @@
       </w:rPr>
     </w:lvl>
   </w:abstractNum>
+  <w:abstractNum w:abstractNumId="1" w15:restartNumberingAfterBreak="0">
+    <w:nsid w:val="3AA21A07"/>
+    <w:multiLevelType w:val="hybridMultilevel"/>
+    <w:tmpl w:val="6780199E"/>
+    <w:lvl w:ilvl="0" w:tplc="35CC5424">
+      <w:numFmt w:val="bullet"/>
+      <w:lvlText w:val="-"/>
+      <w:lvlJc w:val="left"/>
+      <w:pPr>
+        <w:ind w:left="720" w:hanging="360"/>
+      </w:pPr>
+      <w:rPr>
+        <w:rFonts w:ascii="Times New Roman" w:eastAsiaTheme="minorHAnsi" w:hAnsi="Times New Roman" w:cs="Times New Roman" w:hint="default"/>
+      </w:rPr>
+    </w:lvl>
+    <w:lvl w:ilvl="1" w:tplc="04090003" w:tentative="1">
+      <w:start w:val="1"/>
+      <w:numFmt w:val="bullet"/>
+      <w:lvlText w:val="o"/>
+      <w:lvlJc w:val="left"/>
+      <w:pPr>
+        <w:ind w:left="1440" w:hanging="360"/>
+      </w:pPr>
+      <w:rPr>
+        <w:rFonts w:ascii="Courier New" w:hAnsi="Courier New" w:cs="Courier New" w:hint="default"/>
+      </w:rPr>
+    </w:lvl>
+    <w:lvl w:ilvl="2" w:tplc="04090005" w:tentative="1">
+      <w:start w:val="1"/>
+      <w:numFmt w:val="bullet"/>
+      <w:lvlText w:val=""/>
+      <w:lvlJc w:val="left"/>
+      <w:pPr>
+        <w:ind w:left="2160" w:hanging="360"/>
+      </w:pPr>
+      <w:rPr>
+        <w:rFonts w:ascii="Wingdings" w:hAnsi="Wingdings" w:hint="default"/>
+      </w:rPr>
+    </w:lvl>
+    <w:lvl w:ilvl="3" w:tplc="04090001" w:tentative="1">
+      <w:start w:val="1"/>
+      <w:numFmt w:val="bullet"/>
+      <w:lvlText w:val=""/>
+      <w:lvlJc w:val="left"/>
+      <w:pPr>
+        <w:ind w:left="2880" w:hanging="360"/>
+      </w:pPr>
+      <w:rPr>
+        <w:rFonts w:ascii="Symbol" w:hAnsi="Symbol" w:hint="default"/>
+      </w:rPr>
+    </w:lvl>
+    <w:lvl w:ilvl="4" w:tplc="04090003" w:tentative="1">
+      <w:start w:val="1"/>
+      <w:numFmt w:val="bullet"/>
+      <w:lvlText w:val="o"/>
+      <w:lvlJc w:val="left"/>
+      <w:pPr>
+        <w:ind w:left="3600" w:hanging="360"/>
+      </w:pPr>
+      <w:rPr>
+        <w:rFonts w:ascii="Courier New" w:hAnsi="Courier New" w:cs="Courier New" w:hint="default"/>
+      </w:rPr>
+    </w:lvl>
+    <w:lvl w:ilvl="5" w:tplc="04090005" w:tentative="1">
+      <w:start w:val="1"/>
+      <w:numFmt w:val="bullet"/>
+      <w:lvlText w:val=""/>
+      <w:lvlJc w:val="left"/>
+      <w:pPr>
+        <w:ind w:left="4320" w:hanging="360"/>
+      </w:pPr>
+      <w:rPr>
+        <w:rFonts w:ascii="Wingdings" w:hAnsi="Wingdings" w:hint="default"/>
+      </w:rPr>
+    </w:lvl>
+    <w:lvl w:ilvl="6" w:tplc="04090001" w:tentative="1">
+      <w:start w:val="1"/>
+      <w:numFmt w:val="bullet"/>
+      <w:lvlText w:val=""/>
+      <w:lvlJc w:val="left"/>
+      <w:pPr>
+        <w:ind w:left="5040" w:hanging="360"/>
+      </w:pPr>
+      <w:rPr>
+        <w:rFonts w:ascii="Symbol" w:hAnsi="Symbol" w:hint="default"/>
+      </w:rPr>
+    </w:lvl>
+    <w:lvl w:ilvl="7" w:tplc="04090003" w:tentative="1">
+      <w:start w:val="1"/>
+      <w:numFmt w:val="bullet"/>
+      <w:lvlText w:val="o"/>
+      <w:lvlJc w:val="left"/>
+      <w:pPr>
+        <w:ind w:left="5760" w:hanging="360"/>
+      </w:pPr>
+      <w:rPr>
+        <w:rFonts w:ascii="Courier New" w:hAnsi="Courier New" w:cs="Courier New" w:hint="default"/>
+      </w:rPr>
+    </w:lvl>
+    <w:lvl w:ilvl="8" w:tplc="04090005" w:tentative="1">
+      <w:start w:val="1"/>
+      <w:numFmt w:val="bullet"/>
+      <w:lvlText w:val=""/>
+      <w:lvlJc w:val="left"/>
+      <w:pPr>
+        <w:ind w:left="6480" w:hanging="360"/>
+      </w:pPr>
+      <w:rPr>
+        <w:rFonts w:ascii="Wingdings" w:hAnsi="Wingdings" w:hint="default"/>
+      </w:rPr>
+    </w:lvl>
+  </w:abstractNum>
   <w:num w:numId="1">
     <w:abstractNumId w:val="0"/>
+  </w:num>
+  <w:num w:numId="2">
+    <w:abstractNumId w:val="1"/>
   </w:num>
 </w:numbering>
 </file>

</xml_diff>